<commit_message>
Modifica documento dei requisiti
</commit_message>
<xml_diff>
--- a/Doc/Requirements/Requirements.docx
+++ b/Doc/Requirements/Requirements.docx
@@ -43,683 +43,864 @@
       <w:r>
         <w:t xml:space="preserve"> List</w:t>
       </w:r>
+    </w:p>
+    <w:p/>
+    <w:p>
+      <w:pPr>
+        <w:pStyle w:val="Titolo3"/>
+      </w:pPr>
+      <w:proofErr w:type="spellStart"/>
+      <w:r>
+        <w:t>Functional</w:t>
+      </w:r>
+      <w:proofErr w:type="spellEnd"/>
+      <w:r>
+        <w:t xml:space="preserve"> </w:t>
+      </w:r>
+      <w:proofErr w:type="spellStart"/>
+      <w:r>
+        <w:t>requirements</w:t>
+      </w:r>
+      <w:proofErr w:type="spellEnd"/>
+    </w:p>
+    <w:p>
+      <w:pPr>
+        <w:rPr>
+          <w:lang w:val="en-US"/>
+        </w:rPr>
+      </w:pPr>
+      <w:r>
+        <w:rPr>
+          <w:lang w:val="en-US"/>
+        </w:rPr>
+        <w:t>The Back Office Operator must be able to create new payment orders, specifying a bill by a list of candidate payment orders.</w:t>
+      </w:r>
+    </w:p>
+    <w:p>
+      <w:pPr>
+        <w:rPr>
+          <w:lang w:val="en-US"/>
+        </w:rPr>
+      </w:pPr>
+      <w:r>
+        <w:rPr>
+          <w:lang w:val="en-US"/>
+        </w:rPr>
+        <w:t>The Back Office Operator can issue not-issued payment orders.</w:t>
+      </w:r>
+      <w:r>
+        <w:rPr>
+          <w:lang w:val="en-US"/>
+        </w:rPr>
+        <w:br/>
+      </w:r>
+      <w:r>
+        <w:rPr>
+          <w:lang w:val="en-US"/>
+        </w:rPr>
+        <w:t>When a payment order is issued</w:t>
+      </w:r>
+      <w:r>
+        <w:rPr>
+          <w:lang w:val="en-US"/>
+        </w:rPr>
+        <w:t>, it is given a protocol number generated incrementally.</w:t>
+      </w:r>
+    </w:p>
+    <w:p>
+      <w:pPr>
+        <w:rPr>
+          <w:lang w:val="en-US"/>
+        </w:rPr>
+      </w:pPr>
+      <w:r>
+        <w:rPr>
+          <w:lang w:val="en-US"/>
+        </w:rPr>
+        <w:t>The Back Office Operator can delete not-issued payment orders.</w:t>
+      </w:r>
+    </w:p>
+    <w:p>
+      <w:pPr>
+        <w:rPr>
+          <w:lang w:val="en-US"/>
+        </w:rPr>
+      </w:pPr>
+      <w:r>
+        <w:rPr>
+          <w:lang w:val="en-US"/>
+        </w:rPr>
+        <w:t>The Back Office Operator can reissue suspended payment orders.</w:t>
+      </w:r>
+      <w:r>
+        <w:rPr>
+          <w:lang w:val="en-US"/>
+        </w:rPr>
+        <w:br/>
+        <w:t>When a payment order is reissued his protocol number is not changed.</w:t>
+      </w:r>
+    </w:p>
+    <w:p>
+      <w:pPr>
+        <w:rPr>
+          <w:lang w:val="en-US"/>
+        </w:rPr>
+      </w:pPr>
+      <w:r>
+        <w:rPr>
+          <w:lang w:val="en-US"/>
+        </w:rPr>
+        <w:t xml:space="preserve">The Back Office Operator can </w:t>
+      </w:r>
+      <w:r>
+        <w:rPr>
+          <w:lang w:val="en-US"/>
+        </w:rPr>
+        <w:t>save as not pertinent</w:t>
+      </w:r>
+      <w:r>
+        <w:rPr>
+          <w:lang w:val="en-US"/>
+        </w:rPr>
+        <w:t xml:space="preserve"> suspended payment orders.</w:t>
+      </w:r>
+    </w:p>
+    <w:p>
+      <w:pPr>
+        <w:rPr>
+          <w:lang w:val="en-US"/>
+        </w:rPr>
+      </w:pPr>
+      <w:r>
+        <w:rPr>
+          <w:lang w:val="en-US"/>
+        </w:rPr>
+        <w:t>The Back Office Operator can save as paid notified payment orders.</w:t>
+      </w:r>
+    </w:p>
+    <w:p>
+      <w:pPr>
+        <w:rPr>
+          <w:lang w:val="en-US"/>
+        </w:rPr>
+      </w:pPr>
+      <w:r>
+        <w:rPr>
+          <w:lang w:val="en-US"/>
+        </w:rPr>
+        <w:t>The Back Office Operator can save as suspended notified payment orders.</w:t>
+      </w:r>
+    </w:p>
+    <w:p>
+      <w:pPr>
+        <w:rPr>
+          <w:lang w:val="en-US"/>
+        </w:rPr>
+      </w:pPr>
+      <w:r>
+        <w:rPr>
+          <w:lang w:val="en-US"/>
+        </w:rPr>
+        <w:t xml:space="preserve">When a payment order is issued the system </w:t>
+      </w:r>
+      <w:r>
+        <w:rPr>
+          <w:lang w:val="en-US"/>
+        </w:rPr>
+        <w:t xml:space="preserve">must </w:t>
+      </w:r>
+      <w:r>
+        <w:rPr>
+          <w:lang w:val="en-US"/>
+        </w:rPr>
+        <w:t>generate and store</w:t>
+      </w:r>
+      <w:r>
+        <w:rPr>
+          <w:lang w:val="en-US"/>
+        </w:rPr>
+        <w:t xml:space="preserve"> </w:t>
+      </w:r>
+      <w:r>
+        <w:rPr>
+          <w:lang w:val="en-US"/>
+        </w:rPr>
+        <w:t xml:space="preserve">a </w:t>
+      </w:r>
+      <w:r>
+        <w:rPr>
+          <w:lang w:val="en-US"/>
+        </w:rPr>
+        <w:t xml:space="preserve">PDF document with all the </w:t>
+      </w:r>
+      <w:r>
+        <w:rPr>
+          <w:lang w:val="en-US"/>
+        </w:rPr>
+        <w:t xml:space="preserve">useful </w:t>
+      </w:r>
+      <w:r>
+        <w:rPr>
+          <w:lang w:val="en-US"/>
+        </w:rPr>
+        <w:t>communications for</w:t>
+      </w:r>
+      <w:r>
+        <w:rPr>
+          <w:lang w:val="en-US"/>
+        </w:rPr>
+        <w:t xml:space="preserve"> the</w:t>
+      </w:r>
+      <w:r>
+        <w:rPr>
+          <w:lang w:val="en-US"/>
+        </w:rPr>
+        <w:t xml:space="preserve"> </w:t>
+      </w:r>
+      <w:r>
+        <w:rPr>
+          <w:lang w:val="en-US"/>
+        </w:rPr>
+        <w:t>contributor.</w:t>
+      </w:r>
+    </w:p>
+    <w:p>
+      <w:pPr>
+        <w:rPr>
+          <w:lang w:val="en-US"/>
+        </w:rPr>
+      </w:pPr>
+      <w:r>
+        <w:rPr>
+          <w:lang w:val="en-US"/>
+        </w:rPr>
+        <w:t>A user must be able to log in as a Back Office Operator in desktop application.</w:t>
+      </w:r>
+    </w:p>
+    <w:p>
+      <w:pPr>
+        <w:rPr>
+          <w:lang w:val="en-US"/>
+        </w:rPr>
+      </w:pPr>
+      <w:r>
+        <w:rPr>
+          <w:lang w:val="en-US"/>
+        </w:rPr>
+        <w:t>A user must be able to log in as a Readings Operator in mobile application.</w:t>
+      </w:r>
+    </w:p>
+    <w:p>
+      <w:pPr>
+        <w:rPr>
+          <w:lang w:val="en-GB"/>
+        </w:rPr>
+      </w:pPr>
+      <w:r>
+        <w:rPr>
+          <w:lang w:val="en-GB"/>
+        </w:rPr>
+        <w:t>The Readings Operator</w:t>
+      </w:r>
+      <w:r>
+        <w:rPr>
+          <w:lang w:val="en-GB"/>
+        </w:rPr>
+        <w:t xml:space="preserve"> must have the list of the </w:t>
+      </w:r>
+      <w:r>
+        <w:rPr>
+          <w:lang w:val="en-GB"/>
+        </w:rPr>
+        <w:t xml:space="preserve">assigned </w:t>
+      </w:r>
+      <w:r>
+        <w:rPr>
+          <w:lang w:val="en-GB"/>
+        </w:rPr>
+        <w:t xml:space="preserve">readings </w:t>
+      </w:r>
+      <w:r>
+        <w:rPr>
+          <w:lang w:val="en-GB"/>
+        </w:rPr>
+        <w:t>updated automatically.</w:t>
+      </w:r>
+    </w:p>
+    <w:p>
+      <w:pPr>
+        <w:rPr>
+          <w:lang w:val="en-US"/>
+        </w:rPr>
+      </w:pPr>
+      <w:r>
+        <w:rPr>
+          <w:lang w:val="en-US"/>
+        </w:rPr>
+        <w:t>The Reading</w:t>
+      </w:r>
+      <w:r>
+        <w:rPr>
+          <w:lang w:val="en-US"/>
+        </w:rPr>
+        <w:t>s</w:t>
+      </w:r>
+      <w:r>
+        <w:rPr>
+          <w:lang w:val="en-US"/>
+        </w:rPr>
+        <w:t xml:space="preserve"> Operator can save readings specifying a meter and the water consumed.</w:t>
+      </w:r>
+    </w:p>
+    <w:p>
+      <w:pPr>
+        <w:rPr>
+          <w:lang w:val="en-US"/>
+        </w:rPr>
+      </w:pPr>
+      <w:r>
+        <w:rPr>
+          <w:lang w:val="en-US"/>
+        </w:rPr>
+        <w:t>The Reading</w:t>
+      </w:r>
+      <w:r>
+        <w:rPr>
+          <w:lang w:val="en-US"/>
+        </w:rPr>
+        <w:t>s</w:t>
+      </w:r>
+      <w:r>
+        <w:rPr>
+          <w:lang w:val="en-US"/>
+        </w:rPr>
+        <w:t xml:space="preserve"> Operator must be able to send </w:t>
+      </w:r>
+      <w:r>
+        <w:rPr>
+          <w:lang w:val="en-US"/>
+        </w:rPr>
+        <w:t>saved</w:t>
+      </w:r>
+      <w:r>
+        <w:rPr>
+          <w:lang w:val="en-US"/>
+        </w:rPr>
+        <w:t xml:space="preserve"> readings via Internet.</w:t>
+      </w:r>
+    </w:p>
+    <w:p>
+      <w:pPr>
+        <w:rPr>
+          <w:lang w:val="en-GB"/>
+        </w:rPr>
+      </w:pPr>
+    </w:p>
+    <w:p>
+      <w:pPr>
+        <w:pStyle w:val="Titolo3"/>
+      </w:pPr>
+      <w:r>
+        <w:t>Non-</w:t>
+      </w:r>
+      <w:proofErr w:type="spellStart"/>
+      <w:r>
+        <w:t>functional</w:t>
+      </w:r>
+      <w:proofErr w:type="spellEnd"/>
+      <w:r>
+        <w:t xml:space="preserve"> </w:t>
+      </w:r>
+      <w:proofErr w:type="spellStart"/>
+      <w:r>
+        <w:t>Requirements</w:t>
+      </w:r>
+      <w:proofErr w:type="spellEnd"/>
+    </w:p>
+    <w:p>
+      <w:pPr>
+        <w:rPr>
+          <w:lang w:val="en-US"/>
+        </w:rPr>
+      </w:pPr>
+      <w:r>
+        <w:rPr>
+          <w:lang w:val="en-US"/>
+        </w:rPr>
+        <w:t>Payment orders can be seen and searched specifying a protocol, a debtor, a year, a trimester and/or a status.</w:t>
+      </w:r>
+    </w:p>
+    <w:p>
+      <w:pPr>
+        <w:rPr>
+          <w:lang w:val="en-US"/>
+        </w:rPr>
+      </w:pPr>
+      <w:r>
+        <w:rPr>
+          <w:lang w:val="en-US"/>
+        </w:rPr>
+        <w:t xml:space="preserve">The readings are first saved locally on smartphone and sent later only if internet connection is available. </w:t>
+      </w:r>
+    </w:p>
+    <w:p>
+      <w:pPr>
+        <w:rPr>
+          <w:lang w:val="en-US"/>
+        </w:rPr>
+      </w:pPr>
+      <w:r>
+        <w:rPr>
+          <w:lang w:val="en-US"/>
+        </w:rPr>
+        <w:t>To use the system every user must log in.</w:t>
+      </w:r>
+    </w:p>
+    <w:p>
+      <w:pPr>
+        <w:rPr>
+          <w:lang w:val="en-US"/>
+        </w:rPr>
+      </w:pPr>
+    </w:p>
+    <w:p>
+      <w:pPr>
+        <w:pStyle w:val="Titolo3"/>
+        <w:rPr>
+          <w:lang w:val="en-GB"/>
+        </w:rPr>
+      </w:pPr>
+      <w:r>
+        <w:rPr>
+          <w:lang w:val="en-GB"/>
+        </w:rPr>
+        <w:t>Domain Requirements</w:t>
+      </w:r>
+    </w:p>
+    <w:p>
+      <w:pPr>
+        <w:rPr>
+          <w:lang w:val="en-US"/>
+        </w:rPr>
+      </w:pPr>
+      <w:r>
+        <w:rPr>
+          <w:lang w:val="en-US"/>
+        </w:rPr>
+        <w:t xml:space="preserve">Not issued payment orders can only </w:t>
+      </w:r>
+      <w:r>
+        <w:rPr>
+          <w:lang w:val="en-US"/>
+        </w:rPr>
+        <w:t xml:space="preserve">be issued </w:t>
+      </w:r>
+      <w:r>
+        <w:rPr>
+          <w:lang w:val="en-US"/>
+        </w:rPr>
+        <w:t>or deleted.</w:t>
+      </w:r>
+    </w:p>
+    <w:p>
+      <w:pPr>
+        <w:rPr>
+          <w:lang w:val="en-US"/>
+        </w:rPr>
+      </w:pPr>
+      <w:r>
+        <w:rPr>
+          <w:lang w:val="en-US"/>
+        </w:rPr>
+        <w:t>Issued payment orders can only be archived.</w:t>
+      </w:r>
+    </w:p>
+    <w:p>
+      <w:pPr>
+        <w:rPr>
+          <w:lang w:val="en-US"/>
+        </w:rPr>
+      </w:pPr>
+      <w:r>
+        <w:rPr>
+          <w:lang w:val="en-US"/>
+        </w:rPr>
+        <w:lastRenderedPageBreak/>
+        <w:t xml:space="preserve">Once saved as paid or saved as not pertinent, a payment order must be </w:t>
+      </w:r>
+      <w:proofErr w:type="spellStart"/>
+      <w:r>
+        <w:rPr>
+          <w:lang w:val="en-US"/>
+        </w:rPr>
+        <w:t>archivied</w:t>
+      </w:r>
+      <w:proofErr w:type="spellEnd"/>
+      <w:r>
+        <w:rPr>
+          <w:lang w:val="en-US"/>
+        </w:rPr>
+        <w:t>.</w:t>
+      </w:r>
+    </w:p>
+    <w:p>
+      <w:pPr>
+        <w:rPr>
+          <w:lang w:val="en-US"/>
+        </w:rPr>
+      </w:pPr>
+      <w:r>
+        <w:rPr>
+          <w:lang w:val="en-US"/>
+        </w:rPr>
+        <w:t xml:space="preserve">Suspended payment orders can only be reissued or </w:t>
+      </w:r>
+      <w:r>
+        <w:rPr>
+          <w:lang w:val="en-US"/>
+        </w:rPr>
+        <w:t>saved as not pertinent</w:t>
+      </w:r>
+      <w:r>
+        <w:rPr>
+          <w:lang w:val="en-US"/>
+        </w:rPr>
+        <w:t>.</w:t>
+      </w:r>
+    </w:p>
+    <w:p>
+      <w:pPr>
+        <w:rPr>
+          <w:lang w:val="en-US"/>
+        </w:rPr>
+      </w:pPr>
+      <w:r>
+        <w:rPr>
+          <w:lang w:val="en-US"/>
+        </w:rPr>
+        <w:t>Every issued payment order is identified by a protocol number.</w:t>
+      </w:r>
+    </w:p>
+    <w:p>
+      <w:pPr>
+        <w:rPr>
+          <w:lang w:val="en-US"/>
+        </w:rPr>
+      </w:pPr>
+      <w:r>
+        <w:rPr>
+          <w:lang w:val="en-US"/>
+        </w:rPr>
+        <w:t>Notified payment orders can only be saved as paid or as suspended.</w:t>
+      </w:r>
+    </w:p>
+    <w:p>
+      <w:pPr>
+        <w:rPr>
+          <w:lang w:val="en-US"/>
+        </w:rPr>
+      </w:pPr>
+      <w:r>
+        <w:rPr>
+          <w:lang w:val="en-US"/>
+        </w:rPr>
+        <w:t>The considered unit of measurement of water is m</w:t>
+      </w:r>
+      <w:r>
+        <w:rPr>
+          <w:vertAlign w:val="superscript"/>
+          <w:lang w:val="en-US"/>
+        </w:rPr>
+        <w:t>3</w:t>
+      </w:r>
+      <w:r>
+        <w:rPr>
+          <w:lang w:val="en-US"/>
+        </w:rPr>
+        <w:t>.</w:t>
+      </w:r>
+    </w:p>
+    <w:p>
+      <w:pPr>
+        <w:rPr>
+          <w:lang w:val="en-US"/>
+        </w:rPr>
+      </w:pPr>
+    </w:p>
+    <w:p>
+      <w:pPr>
+        <w:pStyle w:val="Titolo2"/>
+        <w:rPr>
+          <w:lang w:val="en-GB"/>
+        </w:rPr>
+      </w:pPr>
+      <w:r>
+        <w:rPr>
+          <w:lang w:val="en-GB"/>
+        </w:rPr>
+        <w:t xml:space="preserve">Use </w:t>
+      </w:r>
+      <w:r>
+        <w:rPr>
+          <w:rStyle w:val="Titolo2Carattere"/>
+        </w:rPr>
+        <w:t>Case</w:t>
+      </w:r>
+      <w:r>
+        <w:rPr>
+          <w:lang w:val="en-GB"/>
+        </w:rPr>
+        <w:t xml:space="preserve"> Diagrams</w:t>
+      </w:r>
+    </w:p>
+    <w:p>
+      <w:pPr>
+        <w:pStyle w:val="Titolo3"/>
+        <w:rPr>
+          <w:lang w:val="en-GB"/>
+        </w:rPr>
+      </w:pPr>
+      <w:r>
+        <w:rPr>
+          <w:lang w:val="en-GB"/>
+        </w:rPr>
+        <w:t>Back office operator use case</w:t>
+      </w:r>
+    </w:p>
+    <w:p>
+      <w:pPr>
+        <w:rPr>
+          <w:lang w:val="en-GB"/>
+        </w:rPr>
+      </w:pPr>
+      <w:r>
+        <w:rPr>
+          <w:noProof/>
+          <w:lang w:eastAsia="it-IT"/>
+        </w:rPr>
+        <w:drawing>
+          <wp:inline distT="0" distB="0" distL="0" distR="0">
+            <wp:extent cx="6120130" cy="4873625"/>
+            <wp:effectExtent l="0" t="0" r="0" b="3175"/>
+            <wp:docPr id="2" name="Immagine 2"/>
+            <wp:cNvGraphicFramePr>
+              <a:graphicFrameLocks xmlns:a="http://schemas.openxmlformats.org/drawingml/2006/main" noChangeAspect="1"/>
+            </wp:cNvGraphicFramePr>
+            <a:graphic xmlns:a="http://schemas.openxmlformats.org/drawingml/2006/main">
+              <a:graphicData uri="http://schemas.openxmlformats.org/drawingml/2006/picture">
+                <pic:pic xmlns:pic="http://schemas.openxmlformats.org/drawingml/2006/picture">
+                  <pic:nvPicPr>
+                    <pic:cNvPr id="2" name="UseCaseDiagram1.jpg"/>
+                    <pic:cNvPicPr/>
+                  </pic:nvPicPr>
+                  <pic:blipFill>
+                    <a:blip r:embed="rId6">
+                      <a:extLst>
+                        <a:ext uri="{28A0092B-C50C-407E-A947-70E740481C1C}">
+                          <a14:useLocalDpi xmlns:a14="http://schemas.microsoft.com/office/drawing/2010/main" val="0"/>
+                        </a:ext>
+                      </a:extLst>
+                    </a:blip>
+                    <a:stretch>
+                      <a:fillRect/>
+                    </a:stretch>
+                  </pic:blipFill>
+                  <pic:spPr>
+                    <a:xfrm>
+                      <a:off x="0" y="0"/>
+                      <a:ext cx="6120130" cy="4873625"/>
+                    </a:xfrm>
+                    <a:prstGeom prst="rect">
+                      <a:avLst/>
+                    </a:prstGeom>
+                  </pic:spPr>
+                </pic:pic>
+              </a:graphicData>
+            </a:graphic>
+          </wp:inline>
+        </w:drawing>
+      </w:r>
+    </w:p>
+    <w:p>
+      <w:pPr>
+        <w:pStyle w:val="Titolo3"/>
+        <w:rPr>
+          <w:lang w:val="en-GB"/>
+        </w:rPr>
+      </w:pPr>
+      <w:r>
+        <w:rPr>
+          <w:lang w:val="en-GB"/>
+        </w:rPr>
+        <w:t>Readings operator use case</w:t>
+      </w:r>
+    </w:p>
+    <w:p>
+      <w:pPr>
+        <w:rPr>
+          <w:lang w:val="en-GB"/>
+        </w:rPr>
+      </w:pPr>
+      <w:r>
+        <w:rPr>
+          <w:noProof/>
+          <w:lang w:eastAsia="it-IT"/>
+        </w:rPr>
+        <w:drawing>
+          <wp:inline distT="0" distB="0" distL="0" distR="0">
+            <wp:extent cx="6115050" cy="1600200"/>
+            <wp:effectExtent l="0" t="0" r="0" b="0"/>
+            <wp:docPr id="1" name="Immagine 1" descr="C:\Users\Ricky\AppData\Local\Microsoft\Windows\INetCache\Content.Word\UseCaseDiagram2.jpg"/>
+            <wp:cNvGraphicFramePr>
+              <a:graphicFrameLocks xmlns:a="http://schemas.openxmlformats.org/drawingml/2006/main" noChangeAspect="1"/>
+            </wp:cNvGraphicFramePr>
+            <a:graphic xmlns:a="http://schemas.openxmlformats.org/drawingml/2006/main">
+              <a:graphicData uri="http://schemas.openxmlformats.org/drawingml/2006/picture">
+                <pic:pic xmlns:pic="http://schemas.openxmlformats.org/drawingml/2006/picture">
+                  <pic:nvPicPr>
+                    <pic:cNvPr id="0" name="Picture 9" descr="C:\Users\Ricky\AppData\Local\Microsoft\Windows\INetCache\Content.Word\UseCaseDiagram2.jpg"/>
+                    <pic:cNvPicPr>
+                      <a:picLocks noChangeAspect="1" noChangeArrowheads="1"/>
+                    </pic:cNvPicPr>
+                  </pic:nvPicPr>
+                  <pic:blipFill>
+                    <a:blip r:embed="rId7">
+                      <a:extLst>
+                        <a:ext uri="{28A0092B-C50C-407E-A947-70E740481C1C}">
+                          <a14:useLocalDpi xmlns:a14="http://schemas.microsoft.com/office/drawing/2010/main" val="0"/>
+                        </a:ext>
+                      </a:extLst>
+                    </a:blip>
+                    <a:srcRect/>
+                    <a:stretch>
+                      <a:fillRect/>
+                    </a:stretch>
+                  </pic:blipFill>
+                  <pic:spPr bwMode="auto">
+                    <a:xfrm>
+                      <a:off x="0" y="0"/>
+                      <a:ext cx="6115050" cy="1600200"/>
+                    </a:xfrm>
+                    <a:prstGeom prst="rect">
+                      <a:avLst/>
+                    </a:prstGeom>
+                    <a:noFill/>
+                    <a:ln>
+                      <a:noFill/>
+                    </a:ln>
+                  </pic:spPr>
+                </pic:pic>
+              </a:graphicData>
+            </a:graphic>
+          </wp:inline>
+        </w:drawing>
+      </w:r>
+    </w:p>
+    <w:p>
+      <w:pPr>
+        <w:pStyle w:val="Titolo3"/>
+        <w:rPr>
+          <w:lang w:val="en-GB"/>
+        </w:rPr>
+      </w:pPr>
+      <w:r>
+        <w:rPr>
+          <w:lang w:val="en-GB"/>
+        </w:rPr>
+        <w:lastRenderedPageBreak/>
+        <w:t>Administrator use case</w:t>
+      </w:r>
+    </w:p>
+    <w:p>
+      <w:pPr>
+        <w:rPr>
+          <w:lang w:val="en-GB"/>
+        </w:rPr>
+      </w:pPr>
+      <w:r>
+        <w:rPr>
+          <w:noProof/>
+          <w:lang w:eastAsia="it-IT"/>
+        </w:rPr>
+        <w:drawing>
+          <wp:inline distT="0" distB="0" distL="0" distR="0">
+            <wp:extent cx="6120130" cy="5302250"/>
+            <wp:effectExtent l="0" t="0" r="0" b="0"/>
+            <wp:docPr id="3" name="Immagine 3"/>
+            <wp:cNvGraphicFramePr>
+              <a:graphicFrameLocks xmlns:a="http://schemas.openxmlformats.org/drawingml/2006/main" noChangeAspect="1"/>
+            </wp:cNvGraphicFramePr>
+            <a:graphic xmlns:a="http://schemas.openxmlformats.org/drawingml/2006/main">
+              <a:graphicData uri="http://schemas.openxmlformats.org/drawingml/2006/picture">
+                <pic:pic xmlns:pic="http://schemas.openxmlformats.org/drawingml/2006/picture">
+                  <pic:nvPicPr>
+                    <pic:cNvPr id="3" name="UseCaseDiagram3.jpg"/>
+                    <pic:cNvPicPr/>
+                  </pic:nvPicPr>
+                  <pic:blipFill>
+                    <a:blip r:embed="rId8">
+                      <a:extLst>
+                        <a:ext uri="{28A0092B-C50C-407E-A947-70E740481C1C}">
+                          <a14:useLocalDpi xmlns:a14="http://schemas.microsoft.com/office/drawing/2010/main" val="0"/>
+                        </a:ext>
+                      </a:extLst>
+                    </a:blip>
+                    <a:stretch>
+                      <a:fillRect/>
+                    </a:stretch>
+                  </pic:blipFill>
+                  <pic:spPr>
+                    <a:xfrm>
+                      <a:off x="0" y="0"/>
+                      <a:ext cx="6120130" cy="5302250"/>
+                    </a:xfrm>
+                    <a:prstGeom prst="rect">
+                      <a:avLst/>
+                    </a:prstGeom>
+                  </pic:spPr>
+                </pic:pic>
+              </a:graphicData>
+            </a:graphic>
+          </wp:inline>
+        </w:drawing>
+      </w:r>
+    </w:p>
+    <w:p>
+      <w:pPr>
+        <w:rPr>
+          <w:lang w:val="en-GB"/>
+        </w:rPr>
+      </w:pPr>
+    </w:p>
+    <w:p>
+      <w:pPr>
+        <w:pStyle w:val="Titolo2"/>
+        <w:rPr>
+          <w:lang w:val="en-GB"/>
+        </w:rPr>
+      </w:pPr>
+      <w:r>
+        <w:rPr>
+          <w:rStyle w:val="Titolo2Carattere"/>
+          <w:lang w:val="en-GB"/>
+        </w:rPr>
+        <w:t>Cockburn</w:t>
+      </w:r>
+      <w:r>
+        <w:rPr>
+          <w:lang w:val="en-GB"/>
+        </w:rPr>
+        <w:t xml:space="preserve"> Diagrams for Use Cases</w:t>
+      </w:r>
+    </w:p>
+    <w:p>
+      <w:pPr>
+        <w:rPr>
+          <w:lang w:val="en-GB"/>
+        </w:rPr>
+      </w:pPr>
       <w:bookmarkStart w:id="0" w:name="_GoBack"/>
       <w:bookmarkEnd w:id="0"/>
-    </w:p>
-    <w:p/>
-    <w:p>
-      <w:pPr>
-        <w:pStyle w:val="Titolo3"/>
-      </w:pPr>
-      <w:proofErr w:type="spellStart"/>
-      <w:r>
-        <w:t>Functional</w:t>
-      </w:r>
-      <w:proofErr w:type="spellEnd"/>
-      <w:r>
-        <w:t xml:space="preserve"> </w:t>
-      </w:r>
-      <w:proofErr w:type="spellStart"/>
-      <w:r>
-        <w:t>requirements</w:t>
-      </w:r>
-      <w:proofErr w:type="spellEnd"/>
-    </w:p>
-    <w:p>
-      <w:pPr>
-        <w:rPr>
-          <w:lang w:val="en-US"/>
-        </w:rPr>
-      </w:pPr>
-      <w:r>
-        <w:rPr>
-          <w:lang w:val="en-US"/>
-        </w:rPr>
-        <w:t>The Back Office Operator must be able to create new payment orders, specifying a bill by a list of candidate payment orders.</w:t>
-      </w:r>
-    </w:p>
-    <w:p>
-      <w:pPr>
-        <w:rPr>
-          <w:lang w:val="en-US"/>
-        </w:rPr>
-      </w:pPr>
-      <w:r>
-        <w:rPr>
-          <w:lang w:val="en-US"/>
-        </w:rPr>
-        <w:t>The Back Office Operator can issue not-issued payment orders.</w:t>
-      </w:r>
-      <w:r>
-        <w:rPr>
-          <w:lang w:val="en-US"/>
-        </w:rPr>
-        <w:br/>
-      </w:r>
-      <w:r>
-        <w:rPr>
-          <w:lang w:val="en-US"/>
-        </w:rPr>
-        <w:t>When a payment order is issued</w:t>
-      </w:r>
-      <w:r>
-        <w:rPr>
-          <w:lang w:val="en-US"/>
-        </w:rPr>
-        <w:t>, it is given a protocol number generated incrementally.</w:t>
-      </w:r>
-    </w:p>
-    <w:p>
-      <w:pPr>
-        <w:rPr>
-          <w:lang w:val="en-US"/>
-        </w:rPr>
-      </w:pPr>
-      <w:r>
-        <w:rPr>
-          <w:lang w:val="en-US"/>
-        </w:rPr>
-        <w:t>The Back Office Operator can delete not-issued payment orders.</w:t>
-      </w:r>
-    </w:p>
-    <w:p>
-      <w:pPr>
-        <w:rPr>
-          <w:lang w:val="en-US"/>
-        </w:rPr>
-      </w:pPr>
-      <w:r>
-        <w:rPr>
-          <w:lang w:val="en-US"/>
-        </w:rPr>
-        <w:t>The Back Office Operator can reissue suspended payment orders.</w:t>
-      </w:r>
-      <w:r>
-        <w:rPr>
-          <w:lang w:val="en-US"/>
-        </w:rPr>
-        <w:br/>
-        <w:t>When a payment order is reissued his protocol number is not changed.</w:t>
-      </w:r>
-    </w:p>
-    <w:p>
-      <w:pPr>
-        <w:rPr>
-          <w:lang w:val="en-US"/>
-        </w:rPr>
-      </w:pPr>
-      <w:r>
-        <w:rPr>
-          <w:lang w:val="en-US"/>
-        </w:rPr>
-        <w:t xml:space="preserve">The Back Office Operator can </w:t>
-      </w:r>
-      <w:r>
-        <w:rPr>
-          <w:lang w:val="en-US"/>
-        </w:rPr>
-        <w:t>save as not pertinent</w:t>
-      </w:r>
-      <w:r>
-        <w:rPr>
-          <w:lang w:val="en-US"/>
-        </w:rPr>
-        <w:t xml:space="preserve"> suspended payment orders.</w:t>
-      </w:r>
-    </w:p>
-    <w:p>
-      <w:pPr>
-        <w:rPr>
-          <w:lang w:val="en-US"/>
-        </w:rPr>
-      </w:pPr>
-      <w:r>
-        <w:rPr>
-          <w:lang w:val="en-US"/>
-        </w:rPr>
-        <w:t>The Back Office Operator can save as paid notified payment orders.</w:t>
-      </w:r>
-    </w:p>
-    <w:p>
-      <w:pPr>
-        <w:rPr>
-          <w:lang w:val="en-US"/>
-        </w:rPr>
-      </w:pPr>
-      <w:r>
-        <w:rPr>
-          <w:lang w:val="en-US"/>
-        </w:rPr>
-        <w:t>The Back Office Operator can save as suspended notified payment orders.</w:t>
-      </w:r>
-    </w:p>
-    <w:p>
-      <w:pPr>
-        <w:rPr>
-          <w:lang w:val="en-US"/>
-        </w:rPr>
-      </w:pPr>
-      <w:r>
-        <w:rPr>
-          <w:lang w:val="en-US"/>
-        </w:rPr>
-        <w:t xml:space="preserve">When a payment order is issued the system </w:t>
-      </w:r>
-      <w:r>
-        <w:rPr>
-          <w:lang w:val="en-US"/>
-        </w:rPr>
-        <w:t xml:space="preserve">must </w:t>
-      </w:r>
-      <w:r>
-        <w:rPr>
-          <w:lang w:val="en-US"/>
-        </w:rPr>
-        <w:t>generate and store</w:t>
-      </w:r>
-      <w:r>
-        <w:rPr>
-          <w:lang w:val="en-US"/>
-        </w:rPr>
-        <w:t xml:space="preserve"> </w:t>
-      </w:r>
-      <w:r>
-        <w:rPr>
-          <w:lang w:val="en-US"/>
-        </w:rPr>
-        <w:t xml:space="preserve">a </w:t>
-      </w:r>
-      <w:r>
-        <w:rPr>
-          <w:lang w:val="en-US"/>
-        </w:rPr>
-        <w:t xml:space="preserve">PDF document with all the </w:t>
-      </w:r>
-      <w:r>
-        <w:rPr>
-          <w:lang w:val="en-US"/>
-        </w:rPr>
-        <w:t xml:space="preserve">useful </w:t>
-      </w:r>
-      <w:r>
-        <w:rPr>
-          <w:lang w:val="en-US"/>
-        </w:rPr>
-        <w:t>communications for</w:t>
-      </w:r>
-      <w:r>
-        <w:rPr>
-          <w:lang w:val="en-US"/>
-        </w:rPr>
-        <w:t xml:space="preserve"> the</w:t>
-      </w:r>
-      <w:r>
-        <w:rPr>
-          <w:lang w:val="en-US"/>
-        </w:rPr>
-        <w:t xml:space="preserve"> </w:t>
-      </w:r>
-      <w:r>
-        <w:rPr>
-          <w:lang w:val="en-US"/>
-        </w:rPr>
-        <w:t>contributor.</w:t>
-      </w:r>
-    </w:p>
-    <w:p>
-      <w:pPr>
-        <w:rPr>
-          <w:lang w:val="en-US"/>
-        </w:rPr>
-      </w:pPr>
-      <w:r>
-        <w:rPr>
-          <w:lang w:val="en-US"/>
-        </w:rPr>
-        <w:t>A user must be able to log in as a Back Office Operator in desktop application.</w:t>
-      </w:r>
-    </w:p>
-    <w:p>
-      <w:pPr>
-        <w:rPr>
-          <w:lang w:val="en-US"/>
-        </w:rPr>
-      </w:pPr>
-      <w:r>
-        <w:rPr>
-          <w:lang w:val="en-US"/>
-        </w:rPr>
-        <w:t>A user must be able to log in as a Readings Operator in mobile application.</w:t>
-      </w:r>
-    </w:p>
-    <w:p>
-      <w:pPr>
-        <w:rPr>
-          <w:lang w:val="en-GB"/>
-        </w:rPr>
-      </w:pPr>
-      <w:r>
-        <w:rPr>
-          <w:lang w:val="en-GB"/>
-        </w:rPr>
-        <w:t>The Readings Operator</w:t>
-      </w:r>
-      <w:r>
-        <w:rPr>
-          <w:lang w:val="en-GB"/>
-        </w:rPr>
-        <w:t xml:space="preserve"> must have the list of the </w:t>
-      </w:r>
-      <w:r>
-        <w:rPr>
-          <w:lang w:val="en-GB"/>
-        </w:rPr>
-        <w:t xml:space="preserve">assigned </w:t>
-      </w:r>
-      <w:r>
-        <w:rPr>
-          <w:lang w:val="en-GB"/>
-        </w:rPr>
-        <w:t xml:space="preserve">readings </w:t>
-      </w:r>
-      <w:r>
-        <w:rPr>
-          <w:lang w:val="en-GB"/>
-        </w:rPr>
-        <w:t>updated automatically.</w:t>
-      </w:r>
-    </w:p>
-    <w:p>
-      <w:pPr>
-        <w:rPr>
-          <w:lang w:val="en-US"/>
-        </w:rPr>
-      </w:pPr>
-      <w:r>
-        <w:rPr>
-          <w:lang w:val="en-US"/>
-        </w:rPr>
-        <w:t>The Reading</w:t>
-      </w:r>
-      <w:r>
-        <w:rPr>
-          <w:lang w:val="en-US"/>
-        </w:rPr>
-        <w:t>s</w:t>
-      </w:r>
-      <w:r>
-        <w:rPr>
-          <w:lang w:val="en-US"/>
-        </w:rPr>
-        <w:t xml:space="preserve"> Operator can save readings specifying a meter and the water consumed.</w:t>
-      </w:r>
-    </w:p>
-    <w:p>
-      <w:pPr>
-        <w:rPr>
-          <w:lang w:val="en-US"/>
-        </w:rPr>
-      </w:pPr>
-      <w:r>
-        <w:rPr>
-          <w:lang w:val="en-US"/>
-        </w:rPr>
-        <w:t>The Reading</w:t>
-      </w:r>
-      <w:r>
-        <w:rPr>
-          <w:lang w:val="en-US"/>
-        </w:rPr>
-        <w:t>s</w:t>
-      </w:r>
-      <w:r>
-        <w:rPr>
-          <w:lang w:val="en-US"/>
-        </w:rPr>
-        <w:t xml:space="preserve"> Operator must be able to send </w:t>
-      </w:r>
-      <w:r>
-        <w:rPr>
-          <w:lang w:val="en-US"/>
-        </w:rPr>
-        <w:t>saved</w:t>
-      </w:r>
-      <w:r>
-        <w:rPr>
-          <w:lang w:val="en-US"/>
-        </w:rPr>
-        <w:t xml:space="preserve"> readings via Internet.</w:t>
-      </w:r>
-    </w:p>
-    <w:p>
-      <w:pPr>
-        <w:rPr>
-          <w:lang w:val="en-GB"/>
-        </w:rPr>
-      </w:pPr>
-    </w:p>
-    <w:p>
-      <w:pPr>
-        <w:pStyle w:val="Titolo3"/>
-      </w:pPr>
-      <w:r>
-        <w:t>Non-</w:t>
-      </w:r>
-      <w:proofErr w:type="spellStart"/>
-      <w:r>
-        <w:t>functional</w:t>
-      </w:r>
-      <w:proofErr w:type="spellEnd"/>
-      <w:r>
-        <w:t xml:space="preserve"> </w:t>
-      </w:r>
-      <w:proofErr w:type="spellStart"/>
-      <w:r>
-        <w:t>Requirements</w:t>
-      </w:r>
-      <w:proofErr w:type="spellEnd"/>
-    </w:p>
-    <w:p>
-      <w:pPr>
-        <w:rPr>
-          <w:lang w:val="en-US"/>
-        </w:rPr>
-      </w:pPr>
-      <w:r>
-        <w:rPr>
-          <w:lang w:val="en-US"/>
-        </w:rPr>
-        <w:t>Payment orders can be seen and searched specifying a protocol, a debtor, a year, a trimester and/or a status.</w:t>
-      </w:r>
-    </w:p>
-    <w:p>
-      <w:pPr>
-        <w:rPr>
-          <w:lang w:val="en-US"/>
-        </w:rPr>
-      </w:pPr>
-      <w:r>
-        <w:rPr>
-          <w:lang w:val="en-US"/>
-        </w:rPr>
-        <w:t xml:space="preserve">The readings are </w:t>
-      </w:r>
-      <w:r>
-        <w:rPr>
-          <w:lang w:val="en-US"/>
-        </w:rPr>
-        <w:t xml:space="preserve">first </w:t>
-      </w:r>
-      <w:r>
-        <w:rPr>
-          <w:lang w:val="en-US"/>
-        </w:rPr>
-        <w:t>saved locally on smartphone</w:t>
-      </w:r>
-      <w:r>
-        <w:rPr>
-          <w:lang w:val="en-US"/>
-        </w:rPr>
-        <w:t xml:space="preserve"> and sent later only if internet connection is available</w:t>
-      </w:r>
-      <w:r>
-        <w:rPr>
-          <w:lang w:val="en-US"/>
-        </w:rPr>
-        <w:t xml:space="preserve">. </w:t>
-      </w:r>
-    </w:p>
-    <w:p>
-      <w:pPr>
-        <w:rPr>
-          <w:lang w:val="en-US"/>
-        </w:rPr>
-      </w:pPr>
-      <w:r>
-        <w:rPr>
-          <w:lang w:val="en-US"/>
-        </w:rPr>
-        <w:t>To use the system every user must log in.</w:t>
-      </w:r>
-    </w:p>
-    <w:p>
-      <w:pPr>
-        <w:rPr>
-          <w:lang w:val="en-US"/>
-        </w:rPr>
-      </w:pPr>
-    </w:p>
-    <w:p>
-      <w:pPr>
-        <w:pStyle w:val="Titolo3"/>
-        <w:rPr>
-          <w:lang w:val="en-GB"/>
-        </w:rPr>
-      </w:pPr>
-      <w:r>
-        <w:rPr>
-          <w:lang w:val="en-GB"/>
-        </w:rPr>
-        <w:t>Domain Requirements</w:t>
-      </w:r>
-    </w:p>
-    <w:p>
-      <w:pPr>
-        <w:rPr>
-          <w:lang w:val="en-US"/>
-        </w:rPr>
-      </w:pPr>
-      <w:r>
-        <w:rPr>
-          <w:lang w:val="en-US"/>
-        </w:rPr>
-        <w:t xml:space="preserve">Not issued payment orders can only </w:t>
-      </w:r>
-      <w:r>
-        <w:rPr>
-          <w:lang w:val="en-US"/>
-        </w:rPr>
-        <w:t xml:space="preserve">be issued </w:t>
-      </w:r>
-      <w:r>
-        <w:rPr>
-          <w:lang w:val="en-US"/>
-        </w:rPr>
-        <w:t>or deleted.</w:t>
-      </w:r>
-    </w:p>
-    <w:p>
-      <w:pPr>
-        <w:rPr>
-          <w:lang w:val="en-US"/>
-        </w:rPr>
-      </w:pPr>
-      <w:r>
-        <w:rPr>
-          <w:lang w:val="en-US"/>
-        </w:rPr>
-        <w:t>Issued payment orders can only be archived.</w:t>
-      </w:r>
-    </w:p>
-    <w:p>
-      <w:pPr>
-        <w:rPr>
-          <w:lang w:val="en-US"/>
-        </w:rPr>
-      </w:pPr>
-      <w:r>
-        <w:rPr>
-          <w:lang w:val="en-US"/>
-        </w:rPr>
-        <w:lastRenderedPageBreak/>
-        <w:t xml:space="preserve">Once saved as paid or saved as not pertinent, a payment order must be </w:t>
-      </w:r>
-      <w:proofErr w:type="spellStart"/>
-      <w:r>
-        <w:rPr>
-          <w:lang w:val="en-US"/>
-        </w:rPr>
-        <w:t>archivied</w:t>
-      </w:r>
-      <w:proofErr w:type="spellEnd"/>
-      <w:r>
-        <w:rPr>
-          <w:lang w:val="en-US"/>
-        </w:rPr>
-        <w:t>.</w:t>
-      </w:r>
-    </w:p>
-    <w:p>
-      <w:pPr>
-        <w:rPr>
-          <w:lang w:val="en-US"/>
-        </w:rPr>
-      </w:pPr>
-      <w:r>
-        <w:rPr>
-          <w:lang w:val="en-US"/>
-        </w:rPr>
-        <w:t xml:space="preserve">Suspended payment orders can only be reissued or </w:t>
-      </w:r>
-      <w:r>
-        <w:rPr>
-          <w:lang w:val="en-US"/>
-        </w:rPr>
-        <w:t>saved as not pertinent</w:t>
-      </w:r>
-      <w:r>
-        <w:rPr>
-          <w:lang w:val="en-US"/>
-        </w:rPr>
-        <w:t>.</w:t>
-      </w:r>
-    </w:p>
-    <w:p>
-      <w:pPr>
-        <w:rPr>
-          <w:lang w:val="en-US"/>
-        </w:rPr>
-      </w:pPr>
-      <w:r>
-        <w:rPr>
-          <w:lang w:val="en-US"/>
-        </w:rPr>
-        <w:t>Every issued payment order is identified by a protocol number.</w:t>
-      </w:r>
-    </w:p>
-    <w:p>
-      <w:pPr>
-        <w:rPr>
-          <w:lang w:val="en-US"/>
-        </w:rPr>
-      </w:pPr>
-      <w:r>
-        <w:rPr>
-          <w:lang w:val="en-US"/>
-        </w:rPr>
-        <w:t>Notified payment orders can only be saved as paid or as suspended.</w:t>
-      </w:r>
-    </w:p>
-    <w:p>
-      <w:pPr>
-        <w:rPr>
-          <w:lang w:val="en-US"/>
-        </w:rPr>
-      </w:pPr>
-      <w:r>
-        <w:rPr>
-          <w:lang w:val="en-US"/>
-        </w:rPr>
-        <w:t>The considered unit of measurement of water is m</w:t>
-      </w:r>
-      <w:r>
-        <w:rPr>
-          <w:vertAlign w:val="superscript"/>
-          <w:lang w:val="en-US"/>
-        </w:rPr>
-        <w:t>3</w:t>
-      </w:r>
-      <w:r>
-        <w:rPr>
-          <w:lang w:val="en-US"/>
-        </w:rPr>
-        <w:t>.</w:t>
-      </w:r>
-    </w:p>
-    <w:p>
-      <w:pPr>
-        <w:rPr>
-          <w:lang w:val="en-US"/>
-        </w:rPr>
-      </w:pPr>
-    </w:p>
-    <w:p>
-      <w:pPr>
-        <w:pStyle w:val="Titolo2"/>
-        <w:rPr>
-          <w:lang w:val="en-GB"/>
-        </w:rPr>
-      </w:pPr>
-      <w:r>
-        <w:rPr>
-          <w:lang w:val="en-GB"/>
-        </w:rPr>
-        <w:t xml:space="preserve">Use </w:t>
-      </w:r>
-      <w:r>
-        <w:rPr>
-          <w:rStyle w:val="Titolo2Carattere"/>
-        </w:rPr>
-        <w:t>Case</w:t>
-      </w:r>
-      <w:r>
-        <w:rPr>
-          <w:lang w:val="en-GB"/>
-        </w:rPr>
-        <w:t xml:space="preserve"> Diagrams</w:t>
-      </w:r>
-    </w:p>
-    <w:p>
-      <w:pPr>
-        <w:rPr>
-          <w:lang w:val="en-GB"/>
-        </w:rPr>
-      </w:pPr>
-    </w:p>
-    <w:p>
-      <w:pPr>
-        <w:rPr>
-          <w:lang w:val="en-GB"/>
-        </w:rPr>
-      </w:pPr>
-    </w:p>
-    <w:p>
-      <w:pPr>
-        <w:pStyle w:val="Titolo2"/>
-        <w:rPr>
-          <w:lang w:val="en-GB"/>
-        </w:rPr>
-      </w:pPr>
-      <w:r>
-        <w:rPr>
-          <w:rStyle w:val="Titolo2Carattere"/>
-          <w:lang w:val="en-GB"/>
-        </w:rPr>
-        <w:t>Cockburn</w:t>
-      </w:r>
-      <w:r>
-        <w:rPr>
-          <w:lang w:val="en-GB"/>
-        </w:rPr>
-        <w:t xml:space="preserve"> Diagrams for Use Cases</w:t>
-      </w:r>
-    </w:p>
-    <w:p>
-      <w:pPr>
-        <w:rPr>
-          <w:lang w:val="en-GB"/>
-        </w:rPr>
-      </w:pPr>
     </w:p>
     <w:p>
       <w:pPr>
@@ -1998,7 +2179,7 @@
 </file>
 
 <file path=customXml/itemProps1.xml><?xml version="1.0" encoding="utf-8"?>
-<ds:datastoreItem xmlns:ds="http://schemas.openxmlformats.org/officeDocument/2006/customXml" ds:itemID="{15466B27-17AC-4403-BEC4-B79EF9A04106}">
+<ds:datastoreItem xmlns:ds="http://schemas.openxmlformats.org/officeDocument/2006/customXml" ds:itemID="{32454D1A-0AD7-494C-AD81-158E00F965AA}">
   <ds:schemaRefs>
     <ds:schemaRef ds:uri="http://schemas.openxmlformats.org/officeDocument/2006/bibliography"/>
   </ds:schemaRefs>

</xml_diff>